<commit_message>
Added postman practice project 2 and 3
</commit_message>
<xml_diff>
--- a/Postman/practice_project_3.docx
+++ b/Postman/practice_project_3.docx
@@ -69,17 +69,26 @@
         </w:rPr>
         <w:t>In the workspace create a new request</w:t>
       </w:r>
-    </w:p>
-    <w:p>
-      <w:pPr>
-        <w:rPr>
-          <w:sz w:val="28"/>
-          <w:szCs w:val="36"/>
-          <w:lang w:val="en-US"/>
-        </w:rPr>
-      </w:pPr>
-      <w:r>
-        <w:rPr>
+      <w:r>
+        <w:rPr>
+          <w:sz w:val="28"/>
+          <w:szCs w:val="36"/>
+          <w:lang w:val="en-US"/>
+        </w:rPr>
+        <w:t>.</w:t>
+      </w:r>
+    </w:p>
+    <w:p>
+      <w:pPr>
+        <w:rPr>
+          <w:sz w:val="28"/>
+          <w:szCs w:val="36"/>
+          <w:lang w:val="en-US"/>
+        </w:rPr>
+      </w:pPr>
+      <w:r>
+        <w:rPr>
+          <w:noProof/>
           <w:sz w:val="28"/>
           <w:szCs w:val="36"/>
           <w:lang w:val="en-US"/>
@@ -135,25 +144,7 @@
           <w:szCs w:val="36"/>
           <w:lang w:val="en-US"/>
         </w:rPr>
-        <w:t xml:space="preserve">Paste the below </w:t>
-      </w:r>
-      <w:proofErr w:type="spellStart"/>
-      <w:r>
-        <w:rPr>
-          <w:sz w:val="28"/>
-          <w:szCs w:val="36"/>
-          <w:lang w:val="en-US"/>
-        </w:rPr>
-        <w:t>url</w:t>
-      </w:r>
-      <w:proofErr w:type="spellEnd"/>
-      <w:r>
-        <w:rPr>
-          <w:sz w:val="28"/>
-          <w:szCs w:val="36"/>
-          <w:lang w:val="en-US"/>
-        </w:rPr>
-        <w:t xml:space="preserve"> and set the method as post</w:t>
+        <w:t>Paste the below url and set the method as post</w:t>
       </w:r>
     </w:p>
     <w:p>
@@ -226,35 +217,7 @@
           <w:szCs w:val="36"/>
           <w:lang w:val="en-US"/>
         </w:rPr>
-        <w:t xml:space="preserve">&lt;Envelope </w:t>
-      </w:r>
-      <w:proofErr w:type="spellStart"/>
-      <w:r>
-        <w:rPr>
-          <w:sz w:val="28"/>
-          <w:szCs w:val="36"/>
-          <w:lang w:val="en-US"/>
-        </w:rPr>
-        <w:t>xmlns</w:t>
-      </w:r>
-      <w:proofErr w:type="spellEnd"/>
-      <w:proofErr w:type="gramStart"/>
-      <w:r>
-        <w:rPr>
-          <w:sz w:val="28"/>
-          <w:szCs w:val="36"/>
-          <w:lang w:val="en-US"/>
-        </w:rPr>
-        <w:t>=”http://schemas.xmlsoap.org/soap/envelope</w:t>
-      </w:r>
-      <w:proofErr w:type="gramEnd"/>
-      <w:r>
-        <w:rPr>
-          <w:sz w:val="28"/>
-          <w:szCs w:val="36"/>
-          <w:lang w:val="en-US"/>
-        </w:rPr>
-        <w:t>”&gt;</w:t>
+        <w:t>&lt;Envelope xmlns=”http://schemas.xmlsoap.org/soap/envelope”&gt;</w:t>
       </w:r>
     </w:p>
     <w:p>
@@ -298,18 +261,42 @@
           <w:lang w:val="en-US"/>
         </w:rPr>
         <w:tab/>
-        <w:t>&lt;</w:t>
-      </w:r>
-      <w:proofErr w:type="spellStart"/>
-      <w:r>
-        <w:rPr>
-          <w:sz w:val="28"/>
-          <w:szCs w:val="36"/>
-          <w:lang w:val="en-US"/>
-        </w:rPr>
-        <w:t>capitalcity</w:t>
-      </w:r>
-      <w:proofErr w:type="spellEnd"/>
+        <w:t>&lt;capitalcity xmlns=”http://www.oorsprong.org/websamples.countryinfo”&gt;</w:t>
+      </w:r>
+    </w:p>
+    <w:p>
+      <w:pPr>
+        <w:rPr>
+          <w:sz w:val="28"/>
+          <w:szCs w:val="36"/>
+          <w:lang w:val="en-US"/>
+        </w:rPr>
+      </w:pPr>
+      <w:r>
+        <w:rPr>
+          <w:sz w:val="28"/>
+          <w:szCs w:val="36"/>
+          <w:lang w:val="en-US"/>
+        </w:rPr>
+        <w:tab/>
+      </w:r>
+      <w:r>
+        <w:rPr>
+          <w:sz w:val="28"/>
+          <w:szCs w:val="36"/>
+          <w:lang w:val="en-US"/>
+        </w:rPr>
+        <w:tab/>
+      </w:r>
+      <w:r>
+        <w:rPr>
+          <w:sz w:val="28"/>
+          <w:szCs w:val="36"/>
+          <w:lang w:val="en-US"/>
+        </w:rPr>
+        <w:tab/>
+        <w:t>&lt;sCountryISOCode&gt;IN&lt;/</w:t>
+      </w:r>
       <w:r>
         <w:rPr>
           <w:sz w:val="28"/>
@@ -318,43 +305,13 @@
         </w:rPr>
         <w:t xml:space="preserve"> </w:t>
       </w:r>
-      <w:proofErr w:type="spellStart"/>
-      <w:r>
-        <w:rPr>
-          <w:sz w:val="28"/>
-          <w:szCs w:val="36"/>
-          <w:lang w:val="en-US"/>
-        </w:rPr>
-        <w:t>xmlns</w:t>
-      </w:r>
-      <w:proofErr w:type="spellEnd"/>
-      <w:proofErr w:type="gramStart"/>
-      <w:r>
-        <w:rPr>
-          <w:sz w:val="28"/>
-          <w:szCs w:val="36"/>
-          <w:lang w:val="en-US"/>
-        </w:rPr>
-        <w:t>=”http://www.oorsprong.org/</w:t>
-      </w:r>
-      <w:proofErr w:type="spellStart"/>
-      <w:r>
-        <w:rPr>
-          <w:sz w:val="28"/>
-          <w:szCs w:val="36"/>
-          <w:lang w:val="en-US"/>
-        </w:rPr>
-        <w:t>websamples.countryinfo</w:t>
-      </w:r>
-      <w:proofErr w:type="spellEnd"/>
-      <w:proofErr w:type="gramEnd"/>
-      <w:r>
-        <w:rPr>
-          <w:sz w:val="28"/>
-          <w:szCs w:val="36"/>
-          <w:lang w:val="en-US"/>
-        </w:rPr>
-        <w:t>”&gt;</w:t>
+      <w:r>
+        <w:rPr>
+          <w:sz w:val="28"/>
+          <w:szCs w:val="36"/>
+          <w:lang w:val="en-US"/>
+        </w:rPr>
+        <w:t>sCountryISOCode &gt;</w:t>
       </w:r>
     </w:p>
     <w:p>
@@ -380,103 +337,7 @@
           <w:lang w:val="en-US"/>
         </w:rPr>
         <w:tab/>
-      </w:r>
-      <w:r>
-        <w:rPr>
-          <w:sz w:val="28"/>
-          <w:szCs w:val="36"/>
-          <w:lang w:val="en-US"/>
-        </w:rPr>
-        <w:tab/>
-        <w:t>&lt;</w:t>
-      </w:r>
-      <w:proofErr w:type="spellStart"/>
-      <w:r>
-        <w:rPr>
-          <w:sz w:val="28"/>
-          <w:szCs w:val="36"/>
-          <w:lang w:val="en-US"/>
-        </w:rPr>
-        <w:t>sCountryISOCode</w:t>
-      </w:r>
-      <w:proofErr w:type="spellEnd"/>
-      <w:r>
-        <w:rPr>
-          <w:sz w:val="28"/>
-          <w:szCs w:val="36"/>
-          <w:lang w:val="en-US"/>
-        </w:rPr>
-        <w:t>&gt;IN&lt;/</w:t>
-      </w:r>
-      <w:r>
-        <w:rPr>
-          <w:sz w:val="28"/>
-          <w:szCs w:val="36"/>
-          <w:lang w:val="en-US"/>
-        </w:rPr>
-        <w:t xml:space="preserve"> </w:t>
-      </w:r>
-      <w:proofErr w:type="spellStart"/>
-      <w:r>
-        <w:rPr>
-          <w:sz w:val="28"/>
-          <w:szCs w:val="36"/>
-          <w:lang w:val="en-US"/>
-        </w:rPr>
-        <w:t>sCountryISOCode</w:t>
-      </w:r>
-      <w:proofErr w:type="spellEnd"/>
-      <w:r>
-        <w:rPr>
-          <w:sz w:val="28"/>
-          <w:szCs w:val="36"/>
-          <w:lang w:val="en-US"/>
-        </w:rPr>
-        <w:t xml:space="preserve"> &gt;</w:t>
-      </w:r>
-    </w:p>
-    <w:p>
-      <w:pPr>
-        <w:rPr>
-          <w:sz w:val="28"/>
-          <w:szCs w:val="36"/>
-          <w:lang w:val="en-US"/>
-        </w:rPr>
-      </w:pPr>
-      <w:r>
-        <w:rPr>
-          <w:sz w:val="28"/>
-          <w:szCs w:val="36"/>
-          <w:lang w:val="en-US"/>
-        </w:rPr>
-        <w:tab/>
-      </w:r>
-      <w:r>
-        <w:rPr>
-          <w:sz w:val="28"/>
-          <w:szCs w:val="36"/>
-          <w:lang w:val="en-US"/>
-        </w:rPr>
-        <w:tab/>
-        <w:t>&lt;/</w:t>
-      </w:r>
-      <w:proofErr w:type="spellStart"/>
-      <w:r>
-        <w:rPr>
-          <w:sz w:val="28"/>
-          <w:szCs w:val="36"/>
-          <w:lang w:val="en-US"/>
-        </w:rPr>
-        <w:t>capitalcity</w:t>
-      </w:r>
-      <w:proofErr w:type="spellEnd"/>
-      <w:r>
-        <w:rPr>
-          <w:sz w:val="28"/>
-          <w:szCs w:val="36"/>
-          <w:lang w:val="en-US"/>
-        </w:rPr>
-        <w:t>&gt;</w:t>
+        <w:t>&lt;/capitalcity&gt;</w:t>
       </w:r>
     </w:p>
     <w:p>
@@ -550,6 +411,7 @@
       </w:pPr>
       <w:r>
         <w:rPr>
+          <w:noProof/>
           <w:sz w:val="28"/>
           <w:szCs w:val="36"/>
           <w:lang w:val="en-US"/>
@@ -619,6 +481,7 @@
       </w:pPr>
       <w:r>
         <w:rPr>
+          <w:noProof/>
           <w:sz w:val="28"/>
           <w:szCs w:val="36"/>
           <w:lang w:val="en-US"/>

</xml_diff>